<commit_message>
Add business rules and business model
</commit_message>
<xml_diff>
--- a/Modelo de negocio y modelo de requisitos.docx
+++ b/Modelo de negocio y modelo de requisitos.docx
@@ -4919,8 +4919,16 @@
     <w:p>
       <w:pPr>
         <w:ind w:left="720"/>
-      </w:pPr>
-      <w:r>
+        <w:rPr>
+          <w:i/>
+          <w:color w:val="0070C0"/>
+        </w:rPr>
+      </w:pPr>
+      <w:r>
+        <w:rPr>
+          <w:i/>
+          <w:color w:val="0070C0"/>
+        </w:rPr>
         <w:t>Los diagramas de actividad proveen una representación gráfica de todas las actividades y sus diferentes desenlaces para un proceso de negocio.</w:t>
       </w:r>
     </w:p>
@@ -5382,28 +5390,21 @@
     </w:p>
     <w:p>
       <w:pPr>
-        <w:keepNext/>
-        <w:widowControl/>
-        <w:spacing w:after="120"/>
-        <w:ind w:left="720" w:hanging="720"/>
+        <w:pStyle w:val="Ttulo2"/>
+        <w:ind w:left="0" w:firstLine="0"/>
         <w:jc w:val="both"/>
         <w:rPr>
-          <w:rFonts w:ascii="Times New Roman" w:eastAsia="Times New Roman" w:hAnsi="Times New Roman" w:cs="Times New Roman"/>
-          <w:i/>
-          <w:color w:val="0000FF"/>
-          <w:highlight w:val="white"/>
+          <w:b w:val="0"/>
         </w:rPr>
       </w:pPr>
       <w:r>
         <w:rPr>
-          <w:rFonts w:ascii="Times New Roman" w:eastAsia="Times New Roman" w:hAnsi="Times New Roman" w:cs="Times New Roman"/>
-          <w:i/>
-          <w:color w:val="0000FF"/>
-          <w:shd w:val="clear" w:color="auto" w:fill="FFFFFF"/>
+          <w:b w:val="0"/>
         </w:rPr>
-        <w:t>[Indica cómo se derivan los Casos de Uso de Sistema a partir de los artefactos trabajados en el Modelo de Negocios. Incluye diagrama de Traza]</w:t>
-      </w:r>
-    </w:p>
+        <w:t>Los casos de uso de sistema se derivan de los casos de uso de negocios, los cuales establecen los principales procesos de negocio y sus subprocesos, sobre los que después se desarrollaran los casos de uso de sistema que darán soporte a todos los requisitos establecidos por el cliente.</w:t>
+      </w:r>
+    </w:p>
+    <w:p/>
     <w:p>
       <w:pPr>
         <w:pStyle w:val="Ttulo2"/>
@@ -5637,8 +5638,6 @@
             <w:r>
               <w:t>-Gestionar gastos propios.</w:t>
             </w:r>
-            <w:bookmarkStart w:id="12" w:name="_GoBack"/>
-            <w:bookmarkEnd w:id="12"/>
           </w:p>
         </w:tc>
         <w:tc>
@@ -5721,9 +5720,8 @@
           <w:color w:val="0000FF"/>
           <w:shd w:val="clear" w:color="auto" w:fill="FFFFFF"/>
         </w:rPr>
-        <w:t xml:space="preserve">[Diagramas de Casos de Uso del </w:t>
-      </w:r>
-      <w:proofErr w:type="spellStart"/>
+        <w:t>[Diagramas de Casos de Uso del Sistema.</w:t>
+      </w:r>
       <w:r>
         <w:rPr>
           <w:rFonts w:ascii="Times New Roman" w:eastAsia="Times New Roman" w:hAnsi="Times New Roman" w:cs="Times New Roman"/>
@@ -5731,9 +5729,8 @@
           <w:color w:val="0000FF"/>
           <w:shd w:val="clear" w:color="auto" w:fill="FFFFFF"/>
         </w:rPr>
-        <w:t>Sistema.Se</w:t>
-      </w:r>
-      <w:proofErr w:type="spellEnd"/>
+        <w:t xml:space="preserve"> </w:t>
+      </w:r>
       <w:r>
         <w:rPr>
           <w:rFonts w:ascii="Times New Roman" w:eastAsia="Times New Roman" w:hAnsi="Times New Roman" w:cs="Times New Roman"/>
@@ -5741,7 +5738,7 @@
           <w:color w:val="0000FF"/>
           <w:shd w:val="clear" w:color="auto" w:fill="FFFFFF"/>
         </w:rPr>
-        <w:t xml:space="preserve"> puede representar como vistas organizadas a partir de los principales procesos de negocios]</w:t>
+        <w:t>Se puede representar como vistas organizadas a partir de los principales procesos de negocios]</w:t>
       </w:r>
     </w:p>
     <w:p>
@@ -5802,8 +5799,8 @@
           <w:highlight w:val="white"/>
         </w:rPr>
       </w:pPr>
-      <w:bookmarkStart w:id="13" w:name="_26in1rg"/>
-      <w:bookmarkEnd w:id="13"/>
+      <w:bookmarkStart w:id="12" w:name="_26in1rg"/>
+      <w:bookmarkEnd w:id="12"/>
       <w:r>
         <w:rPr>
           <w:rFonts w:ascii="Times New Roman" w:eastAsia="Times New Roman" w:hAnsi="Times New Roman" w:cs="Times New Roman"/>
@@ -5823,8 +5820,8 @@
         </w:numPr>
         <w:jc w:val="both"/>
       </w:pPr>
-      <w:bookmarkStart w:id="14" w:name="_lnxbz9"/>
-      <w:bookmarkEnd w:id="14"/>
+      <w:bookmarkStart w:id="13" w:name="_lnxbz9"/>
+      <w:bookmarkEnd w:id="13"/>
       <w:r>
         <w:t>Anexos</w:t>
       </w:r>
@@ -5860,9 +5857,8 @@
           <w:color w:val="0000FF"/>
           <w:shd w:val="clear" w:color="auto" w:fill="FFFFFF"/>
         </w:rPr>
-        <w:t xml:space="preserve">Desarrollo del Proyecto </w:t>
-      </w:r>
-      <w:proofErr w:type="gramStart"/>
+        <w:t>D</w:t>
+      </w:r>
       <w:r>
         <w:rPr>
           <w:rFonts w:ascii="Times New Roman" w:eastAsia="Times New Roman" w:hAnsi="Times New Roman" w:cs="Times New Roman"/>
@@ -5871,8 +5867,10 @@
           <w:color w:val="0000FF"/>
           <w:shd w:val="clear" w:color="auto" w:fill="FFFFFF"/>
         </w:rPr>
-        <w:t xml:space="preserve">Software </w:t>
-      </w:r>
+        <w:t>esarrollo del Proyecto Software</w:t>
+      </w:r>
+      <w:bookmarkStart w:id="14" w:name="_GoBack"/>
+      <w:bookmarkEnd w:id="14"/>
       <w:r>
         <w:rPr>
           <w:rFonts w:ascii="Times New Roman" w:eastAsia="Times New Roman" w:hAnsi="Times New Roman" w:cs="Times New Roman"/>
@@ -5880,17 +5878,7 @@
           <w:color w:val="0000FF"/>
           <w:shd w:val="clear" w:color="auto" w:fill="FFFFFF"/>
         </w:rPr>
-        <w:t>.</w:t>
-      </w:r>
-      <w:proofErr w:type="gramEnd"/>
-      <w:r>
-        <w:rPr>
-          <w:rFonts w:ascii="Times New Roman" w:eastAsia="Times New Roman" w:hAnsi="Times New Roman" w:cs="Times New Roman"/>
-          <w:i/>
-          <w:color w:val="0000FF"/>
-          <w:shd w:val="clear" w:color="auto" w:fill="FFFFFF"/>
-        </w:rPr>
-        <w:t xml:space="preserve"> Referencia o incluye los siguientes ítems: </w:t>
+        <w:t xml:space="preserve">. Referencia o incluye los siguientes ítems: </w:t>
       </w:r>
     </w:p>
     <w:p>

</xml_diff>